<commit_message>
prepared template for the report
</commit_message>
<xml_diff>
--- a/practicals/chip-seq_analysis/LASTNAME_Firstname_chip-seq_analysis_report.docx
+++ b/practicals/chip-seq_analysis/LASTNAME_Firstname_chip-seq_analysis_report.docx
@@ -69,7 +69,19 @@
         <w:t xml:space="preserve"> </w:t>
       </w:r>
       <w:r>
-        <w:t xml:space="preserve">-</w:t>
+        <w:t xml:space="preserve">personal</w:t>
+      </w:r>
+      <w:r>
+        <w:t xml:space="preserve"> </w:t>
+      </w:r>
+      <w:r>
+        <w:t xml:space="preserve">work</w:t>
+      </w:r>
+      <w:r>
+        <w:t xml:space="preserve"> </w:t>
+      </w:r>
+      <w:r>
+        <w:t xml:space="preserve">–</w:t>
       </w:r>
       <w:r>
         <w:t xml:space="preserve"> </w:t>
@@ -122,7 +134,7 @@
         <w:rPr>
           <w:i/>
         </w:rPr>
-        <w:t xml:space="preserve">Rename this file to indicate your LASTNAME and Firstname</w:t>
+        <w:t xml:space="preserve">The report can be written in English, Spannish or French</w:t>
       </w:r>
     </w:p>
     <w:p>
@@ -137,7 +149,7 @@
         <w:rPr>
           <w:i/>
         </w:rPr>
-        <w:t xml:space="preserve">Adapt the title to your specific study</w:t>
+        <w:t xml:space="preserve">This template is provided in Rmd and .docx formats.</w:t>
       </w:r>
     </w:p>
     <w:p>
@@ -152,7 +164,32 @@
         <w:rPr>
           <w:i/>
         </w:rPr>
-        <w:t xml:space="preserve">Indicate your name and mail in the header above</w:t>
+        <w:t xml:space="preserve">Whichever environment you use to generate the report (Rstudio, Word, LibreOffice),</w:t>
+      </w:r>
+      <w:r>
+        <w:rPr>
+          <w:i/>
+        </w:rPr>
+        <w:t xml:space="preserve"> </w:t>
+      </w:r>
+      <w:r>
+        <w:rPr>
+          <w:b/>
+          <w:i/>
+        </w:rPr>
+        <w:t xml:space="preserve">your final report should be submitted in .docx format</w:t>
+      </w:r>
+      <w:r>
+        <w:rPr>
+          <w:i/>
+        </w:rPr>
+        <w:t xml:space="preserve">. This enables me to comment it in the margin.</w:t>
+      </w:r>
+      <w:r>
+        <w:rPr>
+          <w:i/>
+        </w:rPr>
+        <w:t xml:space="preserve"> </w:t>
       </w:r>
     </w:p>
     <w:p>
@@ -167,7 +204,7 @@
         <w:rPr>
           <w:i/>
         </w:rPr>
-        <w:t xml:space="preserve">Update the date</w:t>
+        <w:t xml:space="preserve">Rename this file to indicate your LASTNAME and Firstname</w:t>
       </w:r>
     </w:p>
     <w:p>
@@ -182,7 +219,52 @@
         <w:rPr>
           <w:i/>
         </w:rPr>
-        <w:t xml:space="preserve">Before submitting the report, suppress all the instructions in italics below, as well as this section</w:t>
+        <w:t xml:space="preserve">Adapt the title to your specific study</w:t>
+      </w:r>
+    </w:p>
+    <w:p>
+      <w:pPr>
+        <w:pStyle w:val="Compact"/>
+        <w:numPr>
+          <w:numId w:val="1001"/>
+          <w:ilvl w:val="0"/>
+        </w:numPr>
+      </w:pPr>
+      <w:r>
+        <w:rPr>
+          <w:i/>
+        </w:rPr>
+        <w:t xml:space="preserve">Indicate your name and mail in the header above</w:t>
+      </w:r>
+    </w:p>
+    <w:p>
+      <w:pPr>
+        <w:pStyle w:val="Compact"/>
+        <w:numPr>
+          <w:numId w:val="1001"/>
+          <w:ilvl w:val="0"/>
+        </w:numPr>
+      </w:pPr>
+      <w:r>
+        <w:rPr>
+          <w:i/>
+        </w:rPr>
+        <w:t xml:space="preserve">Update the date</w:t>
+      </w:r>
+    </w:p>
+    <w:p>
+      <w:pPr>
+        <w:pStyle w:val="Compact"/>
+        <w:numPr>
+          <w:numId w:val="1001"/>
+          <w:ilvl w:val="0"/>
+        </w:numPr>
+      </w:pPr>
+      <w:r>
+        <w:rPr>
+          <w:i/>
+        </w:rPr>
+        <w:t xml:space="preserve">Before submitting the report, suppress all the instructions in italics below, including this whole section</w:t>
       </w:r>
     </w:p>
     <w:p>
@@ -730,7 +812,7 @@
     </w:lvl>
   </w:abstractNum>
   <w:abstractNum w:abstractNumId="990">
-    <w:nsid w:val="11814241"/>
+    <w:nsid w:val="aa998052"/>
     <w:multiLevelType w:val="multilevel"/>
     <w:lvl w:ilvl="0">
       <w:numFmt w:val="bullet"/>
@@ -811,7 +893,7 @@
     </w:lvl>
   </w:abstractNum>
   <w:abstractNum w:abstractNumId="991">
-    <w:nsid w:val="fc190604"/>
+    <w:nsid w:val="502d3631"/>
     <w:multiLevelType w:val="multilevel"/>
     <w:lvl w:ilvl="0">
       <w:numFmt w:val="bullet"/>

</xml_diff>

<commit_message>
changed date from 2019 to 2022
</commit_message>
<xml_diff>
--- a/practicals/chip-seq_analysis/LASTNAME_Firstname_chip-seq_analysis_report.docx
+++ b/practicals/chip-seq_analysis/LASTNAME_Firstname_chip-seq_analysis_report.docx
@@ -87,7 +87,7 @@
         <w:t xml:space="preserve"> </w:t>
       </w:r>
       <w:r>
-        <w:t xml:space="preserve">2019</w:t>
+        <w:t xml:space="preserve">2022</w:t>
       </w:r>
     </w:p>
     <w:p>
@@ -109,84 +109,300 @@
         <w:pStyle w:val="Date"/>
       </w:pPr>
       <w:r>
-        <w:t xml:space="preserve">2019-02-09</w:t>
-      </w:r>
-    </w:p>
+        <w:t xml:space="preserve">2022-02-11</w:t>
+      </w:r>
+    </w:p>
+    <w:bookmarkStart w:id="20" w:name="instructions"/>
     <w:p>
       <w:pPr>
         <w:pStyle w:val="Heading2"/>
       </w:pPr>
-      <w:bookmarkStart w:id="21" w:name="instructions"/>
-      <w:bookmarkEnd w:id="21"/>
       <w:r>
         <w:t xml:space="preserve">Instructions</w:t>
       </w:r>
     </w:p>
     <w:p>
       <w:pPr>
+        <w:numPr>
+          <w:ilvl w:val="0"/>
+          <w:numId w:val="1001"/>
+        </w:numPr>
         <w:pStyle w:val="Compact"/>
+      </w:pPr>
+      <w:r>
+        <w:rPr>
+          <w:iCs/>
+          <w:i/>
+        </w:rPr>
+        <w:t xml:space="preserve">The report can be written in English, Spannish or French</w:t>
+      </w:r>
+    </w:p>
+    <w:p>
+      <w:pPr>
         <w:numPr>
+          <w:ilvl w:val="0"/>
           <w:numId w:val="1001"/>
+        </w:numPr>
+        <w:pStyle w:val="Compact"/>
+      </w:pPr>
+      <w:r>
+        <w:rPr>
+          <w:iCs/>
+          <w:i/>
+        </w:rPr>
+        <w:t xml:space="preserve">This template is provided in Rmd and .docx formats.</w:t>
+      </w:r>
+    </w:p>
+    <w:p>
+      <w:pPr>
+        <w:numPr>
           <w:ilvl w:val="0"/>
+          <w:numId w:val="1001"/>
         </w:numPr>
-      </w:pPr>
-      <w:r>
-        <w:rPr>
-          <w:i/>
-        </w:rPr>
-        <w:t xml:space="preserve">The report can be written in English, Spannish or French</w:t>
-      </w:r>
-    </w:p>
-    <w:p>
-      <w:pPr>
         <w:pStyle w:val="Compact"/>
+      </w:pPr>
+      <w:r>
+        <w:rPr>
+          <w:iCs/>
+          <w:i/>
+        </w:rPr>
+        <w:t xml:space="preserve">Whichever environment you use to generate the report (Rstudio, Word, LibreOffice),</w:t>
+      </w:r>
+      <w:r>
+        <w:rPr>
+          <w:iCs/>
+          <w:i/>
+        </w:rPr>
+        <w:t xml:space="preserve"> </w:t>
+      </w:r>
+      <w:r>
+        <w:rPr>
+          <w:bCs/>
+          <w:b/>
+          <w:iCs/>
+          <w:i/>
+        </w:rPr>
+        <w:t xml:space="preserve">your final report should be submitted in .docx format</w:t>
+      </w:r>
+      <w:r>
+        <w:rPr>
+          <w:iCs/>
+          <w:i/>
+        </w:rPr>
+        <w:t xml:space="preserve">. This enables me to comment it in the margin.</w:t>
+      </w:r>
+      <w:r>
+        <w:rPr>
+          <w:iCs/>
+          <w:i/>
+        </w:rPr>
+        <w:t xml:space="preserve"> </w:t>
+      </w:r>
+    </w:p>
+    <w:p>
+      <w:pPr>
         <w:numPr>
+          <w:ilvl w:val="0"/>
           <w:numId w:val="1001"/>
+        </w:numPr>
+        <w:pStyle w:val="Compact"/>
+      </w:pPr>
+      <w:r>
+        <w:rPr>
+          <w:iCs/>
+          <w:i/>
+        </w:rPr>
+        <w:t xml:space="preserve">Rename this file to indicate your LASTNAME and Firstname</w:t>
+      </w:r>
+    </w:p>
+    <w:p>
+      <w:pPr>
+        <w:numPr>
           <w:ilvl w:val="0"/>
+          <w:numId w:val="1001"/>
         </w:numPr>
-      </w:pPr>
-      <w:r>
-        <w:rPr>
-          <w:i/>
-        </w:rPr>
-        <w:t xml:space="preserve">This template is provided in Rmd and .docx formats.</w:t>
-      </w:r>
-    </w:p>
-    <w:p>
-      <w:pPr>
         <w:pStyle w:val="Compact"/>
+      </w:pPr>
+      <w:r>
+        <w:rPr>
+          <w:iCs/>
+          <w:i/>
+        </w:rPr>
+        <w:t xml:space="preserve">Adapt the title to your specific study</w:t>
+      </w:r>
+    </w:p>
+    <w:p>
+      <w:pPr>
         <w:numPr>
+          <w:ilvl w:val="0"/>
           <w:numId w:val="1001"/>
+        </w:numPr>
+        <w:pStyle w:val="Compact"/>
+      </w:pPr>
+      <w:r>
+        <w:rPr>
+          <w:iCs/>
+          <w:i/>
+        </w:rPr>
+        <w:t xml:space="preserve">Indicate your name and mail in the header above</w:t>
+      </w:r>
+    </w:p>
+    <w:p>
+      <w:pPr>
+        <w:numPr>
           <w:ilvl w:val="0"/>
+          <w:numId w:val="1001"/>
         </w:numPr>
-      </w:pPr>
-      <w:r>
-        <w:rPr>
-          <w:i/>
-        </w:rPr>
-        <w:t xml:space="preserve">Whichever environment you use to generate the report (Rstudio, Word, LibreOffice),</w:t>
-      </w:r>
-      <w:r>
-        <w:rPr>
-          <w:i/>
-        </w:rPr>
+        <w:pStyle w:val="Compact"/>
+      </w:pPr>
+      <w:r>
+        <w:rPr>
+          <w:iCs/>
+          <w:i/>
+        </w:rPr>
+        <w:t xml:space="preserve">Update the date</w:t>
+      </w:r>
+    </w:p>
+    <w:p>
+      <w:pPr>
+        <w:numPr>
+          <w:ilvl w:val="0"/>
+          <w:numId w:val="1001"/>
+        </w:numPr>
+        <w:pStyle w:val="Compact"/>
+      </w:pPr>
+      <w:r>
+        <w:rPr>
+          <w:iCs/>
+          <w:i/>
+        </w:rPr>
+        <w:t xml:space="preserve">Before submitting the report, suppress all the instructions in italics below, including this whole section</w:t>
+      </w:r>
+    </w:p>
+    <w:bookmarkEnd w:id="20"/>
+    <w:bookmarkStart w:id="21" w:name="introduction"/>
+    <w:p>
+      <w:pPr>
+        <w:pStyle w:val="Heading2"/>
+      </w:pPr>
+      <w:r>
+        <w:t xml:space="preserve">Introduction</w:t>
+      </w:r>
+    </w:p>
+    <w:p>
+      <w:pPr>
+        <w:numPr>
+          <w:ilvl w:val="0"/>
+          <w:numId w:val="1002"/>
+        </w:numPr>
+        <w:pStyle w:val="Compact"/>
+      </w:pPr>
+      <w:r>
+        <w:rPr>
+          <w:iCs/>
+          <w:i/>
+        </w:rPr>
+        <w:t xml:space="preserve">size: ~1/2 page</w:t>
+      </w:r>
+    </w:p>
+    <w:p>
+      <w:pPr>
+        <w:numPr>
+          <w:ilvl w:val="0"/>
+          <w:numId w:val="1002"/>
+        </w:numPr>
+        <w:pStyle w:val="Compact"/>
+      </w:pPr>
+      <w:r>
+        <w:rPr>
+          <w:iCs/>
+          <w:i/>
+        </w:rPr>
+        <w:t xml:space="preserve">context</w:t>
+      </w:r>
+    </w:p>
+    <w:p>
+      <w:pPr>
+        <w:numPr>
+          <w:ilvl w:val="0"/>
+          <w:numId w:val="1002"/>
+        </w:numPr>
+        <w:pStyle w:val="Compact"/>
+      </w:pPr>
+      <w:r>
+        <w:rPr>
+          <w:iCs/>
+          <w:i/>
+        </w:rPr>
+        <w:t xml:space="preserve">general motivation of the analysis</w:t>
+      </w:r>
+    </w:p>
+    <w:p>
+      <w:pPr>
+        <w:numPr>
+          <w:ilvl w:val="0"/>
+          <w:numId w:val="1002"/>
+        </w:numPr>
+        <w:pStyle w:val="Compact"/>
+      </w:pPr>
+      <w:r>
+        <w:rPr>
+          <w:iCs/>
+          <w:i/>
+        </w:rPr>
+        <w:t xml:space="preserve">particular questions/approaches addressed in this document</w:t>
+      </w:r>
+    </w:p>
+    <w:bookmarkEnd w:id="21"/>
+    <w:bookmarkStart w:id="22" w:name="methods"/>
+    <w:p>
+      <w:pPr>
+        <w:pStyle w:val="Heading2"/>
+      </w:pPr>
+      <w:r>
+        <w:t xml:space="preserve">Methods</w:t>
+      </w:r>
+    </w:p>
+    <w:p>
+      <w:pPr>
+        <w:numPr>
+          <w:ilvl w:val="0"/>
+          <w:numId w:val="1003"/>
+        </w:numPr>
+        <w:pStyle w:val="Compact"/>
+      </w:pPr>
+      <w:r>
+        <w:t xml:space="preserve">~</w:t>
+      </w:r>
+      <w:r>
         <w:t xml:space="preserve"> </w:t>
       </w:r>
       <w:r>
         <w:rPr>
-          <w:b/>
-          <w:i/>
-        </w:rPr>
-        <w:t xml:space="preserve">your final report should be submitted in .docx format</w:t>
-      </w:r>
-      <w:r>
-        <w:rPr>
-          <w:i/>
-        </w:rPr>
-        <w:t xml:space="preserve">. This enables me to comment it in the margin.</w:t>
-      </w:r>
-      <w:r>
-        <w:rPr>
+          <w:iCs/>
+          <w:i/>
+        </w:rPr>
+        <w:t xml:space="preserve">1/2 page + all details in supplementary material</w:t>
+      </w:r>
+    </w:p>
+    <w:p>
+      <w:pPr>
+        <w:numPr>
+          <w:ilvl w:val="0"/>
+          <w:numId w:val="1003"/>
+        </w:numPr>
+        <w:pStyle w:val="Compact"/>
+      </w:pPr>
+      <w:r>
+        <w:rPr>
+          <w:iCs/>
+          <w:i/>
+        </w:rPr>
+        <w:t xml:space="preserve">indicate the main resources and tools used in your analysis, and what they were used to do</w:t>
+      </w:r>
+      <w:r>
+        <w:rPr>
+          <w:iCs/>
           <w:i/>
         </w:rPr>
         <w:t xml:space="preserve"> </w:t>
@@ -194,236 +410,41 @@
     </w:p>
     <w:p>
       <w:pPr>
+        <w:numPr>
+          <w:ilvl w:val="0"/>
+          <w:numId w:val="1003"/>
+        </w:numPr>
         <w:pStyle w:val="Compact"/>
+      </w:pPr>
+      <w:r>
+        <w:rPr>
+          <w:iCs/>
+          <w:i/>
+        </w:rPr>
+        <w:t xml:space="preserve">explanation of the main methodological choices</w:t>
+      </w:r>
+    </w:p>
+    <w:bookmarkEnd w:id="22"/>
+    <w:bookmarkStart w:id="23" w:name="results-and-discussion"/>
+    <w:p>
+      <w:pPr>
+        <w:pStyle w:val="Heading2"/>
+      </w:pPr>
+      <w:r>
+        <w:t xml:space="preserve">Results and discussion</w:t>
+      </w:r>
+    </w:p>
+    <w:p>
+      <w:pPr>
         <w:numPr>
-          <w:numId w:val="1001"/>
           <w:ilvl w:val="0"/>
+          <w:numId w:val="1004"/>
         </w:numPr>
-      </w:pPr>
-      <w:r>
-        <w:rPr>
-          <w:i/>
-        </w:rPr>
-        <w:t xml:space="preserve">Rename this file to indicate your LASTNAME and Firstname</w:t>
-      </w:r>
-    </w:p>
-    <w:p>
-      <w:pPr>
         <w:pStyle w:val="Compact"/>
-        <w:numPr>
-          <w:numId w:val="1001"/>
-          <w:ilvl w:val="0"/>
-        </w:numPr>
-      </w:pPr>
-      <w:r>
-        <w:rPr>
-          <w:i/>
-        </w:rPr>
-        <w:t xml:space="preserve">Adapt the title to your specific study</w:t>
-      </w:r>
-    </w:p>
-    <w:p>
-      <w:pPr>
-        <w:pStyle w:val="Compact"/>
-        <w:numPr>
-          <w:numId w:val="1001"/>
-          <w:ilvl w:val="0"/>
-        </w:numPr>
-      </w:pPr>
-      <w:r>
-        <w:rPr>
-          <w:i/>
-        </w:rPr>
-        <w:t xml:space="preserve">Indicate your name and mail in the header above</w:t>
-      </w:r>
-    </w:p>
-    <w:p>
-      <w:pPr>
-        <w:pStyle w:val="Compact"/>
-        <w:numPr>
-          <w:numId w:val="1001"/>
-          <w:ilvl w:val="0"/>
-        </w:numPr>
-      </w:pPr>
-      <w:r>
-        <w:rPr>
-          <w:i/>
-        </w:rPr>
-        <w:t xml:space="preserve">Update the date</w:t>
-      </w:r>
-    </w:p>
-    <w:p>
-      <w:pPr>
-        <w:pStyle w:val="Compact"/>
-        <w:numPr>
-          <w:numId w:val="1001"/>
-          <w:ilvl w:val="0"/>
-        </w:numPr>
-      </w:pPr>
-      <w:r>
-        <w:rPr>
-          <w:i/>
-        </w:rPr>
-        <w:t xml:space="preserve">Before submitting the report, suppress all the instructions in italics below, including this whole section</w:t>
-      </w:r>
-    </w:p>
-    <w:p>
-      <w:pPr>
-        <w:pStyle w:val="Heading2"/>
-      </w:pPr>
-      <w:bookmarkStart w:id="22" w:name="introduction"/>
-      <w:bookmarkEnd w:id="22"/>
-      <w:r>
-        <w:t xml:space="preserve">Introduction</w:t>
-      </w:r>
-    </w:p>
-    <w:p>
-      <w:pPr>
-        <w:pStyle w:val="Compact"/>
-        <w:numPr>
-          <w:numId w:val="1002"/>
-          <w:ilvl w:val="0"/>
-        </w:numPr>
-      </w:pPr>
-      <w:r>
-        <w:rPr>
-          <w:i/>
-        </w:rPr>
-        <w:t xml:space="preserve">size: ~1/2 page</w:t>
-      </w:r>
-    </w:p>
-    <w:p>
-      <w:pPr>
-        <w:pStyle w:val="Compact"/>
-        <w:numPr>
-          <w:numId w:val="1002"/>
-          <w:ilvl w:val="0"/>
-        </w:numPr>
-      </w:pPr>
-      <w:r>
-        <w:rPr>
-          <w:i/>
-        </w:rPr>
-        <w:t xml:space="preserve">context</w:t>
-      </w:r>
-    </w:p>
-    <w:p>
-      <w:pPr>
-        <w:pStyle w:val="Compact"/>
-        <w:numPr>
-          <w:numId w:val="1002"/>
-          <w:ilvl w:val="0"/>
-        </w:numPr>
-      </w:pPr>
-      <w:r>
-        <w:rPr>
-          <w:i/>
-        </w:rPr>
-        <w:t xml:space="preserve">general motivation of the analysis</w:t>
-      </w:r>
-    </w:p>
-    <w:p>
-      <w:pPr>
-        <w:pStyle w:val="Compact"/>
-        <w:numPr>
-          <w:numId w:val="1002"/>
-          <w:ilvl w:val="0"/>
-        </w:numPr>
-      </w:pPr>
-      <w:r>
-        <w:rPr>
-          <w:i/>
-        </w:rPr>
-        <w:t xml:space="preserve">particular questions/approaches addressed in this document</w:t>
-      </w:r>
-    </w:p>
-    <w:p>
-      <w:pPr>
-        <w:pStyle w:val="Heading2"/>
-      </w:pPr>
-      <w:bookmarkStart w:id="23" w:name="methods"/>
-      <w:bookmarkEnd w:id="23"/>
-      <w:r>
-        <w:t xml:space="preserve">Methods</w:t>
-      </w:r>
-    </w:p>
-    <w:p>
-      <w:pPr>
-        <w:pStyle w:val="Compact"/>
-        <w:numPr>
-          <w:numId w:val="1003"/>
-          <w:ilvl w:val="0"/>
-        </w:numPr>
-      </w:pPr>
-      <w:r>
-        <w:t xml:space="preserve">~</w:t>
-      </w:r>
-      <w:r>
-        <w:t xml:space="preserve"> </w:t>
-      </w:r>
-      <w:r>
-        <w:rPr>
-          <w:i/>
-        </w:rPr>
-        <w:t xml:space="preserve">1/2 page + all details in supplementary material</w:t>
-      </w:r>
-    </w:p>
-    <w:p>
-      <w:pPr>
-        <w:pStyle w:val="Compact"/>
-        <w:numPr>
-          <w:numId w:val="1003"/>
-          <w:ilvl w:val="0"/>
-        </w:numPr>
-      </w:pPr>
-      <w:r>
-        <w:rPr>
-          <w:i/>
-        </w:rPr>
-        <w:t xml:space="preserve">indicate the main resources and tools usd in your analysis, and what they were used to do</w:t>
-      </w:r>
-      <w:r>
-        <w:rPr>
-          <w:i/>
-        </w:rPr>
-        <w:t xml:space="preserve"> </w:t>
-      </w:r>
-    </w:p>
-    <w:p>
-      <w:pPr>
-        <w:pStyle w:val="Compact"/>
-        <w:numPr>
-          <w:numId w:val="1003"/>
-          <w:ilvl w:val="0"/>
-        </w:numPr>
-      </w:pPr>
-      <w:r>
-        <w:rPr>
-          <w:i/>
-        </w:rPr>
-        <w:t xml:space="preserve">explanation of the main methodological choices</w:t>
-      </w:r>
-    </w:p>
-    <w:p>
-      <w:pPr>
-        <w:pStyle w:val="Heading2"/>
-      </w:pPr>
-      <w:bookmarkStart w:id="24" w:name="results-and-discussion"/>
-      <w:bookmarkEnd w:id="24"/>
-      <w:r>
-        <w:t xml:space="preserve">Results and discussion</w:t>
-      </w:r>
-    </w:p>
-    <w:p>
-      <w:pPr>
-        <w:pStyle w:val="Compact"/>
-        <w:numPr>
-          <w:numId w:val="1004"/>
-          <w:ilvl w:val="0"/>
-        </w:numPr>
-      </w:pPr>
-      <w:r>
-        <w:rPr>
+      </w:pPr>
+      <w:r>
+        <w:rPr>
+          <w:iCs/>
           <w:i/>
         </w:rPr>
         <w:t xml:space="preserve">~ 2 pages, figures and tables non-included</w:t>
@@ -436,26 +457,27 @@
         </w:pict>
       </w:r>
     </w:p>
+    <w:bookmarkEnd w:id="23"/>
+    <w:bookmarkStart w:id="24" w:name="conclusions-and-perspectives"/>
     <w:p>
       <w:pPr>
         <w:pStyle w:val="Heading2"/>
       </w:pPr>
-      <w:bookmarkStart w:id="25" w:name="conclusions-and-perspectives"/>
-      <w:bookmarkEnd w:id="25"/>
       <w:r>
         <w:t xml:space="preserve">Conclusions and perspectives</w:t>
       </w:r>
     </w:p>
     <w:p>
       <w:pPr>
+        <w:numPr>
+          <w:ilvl w:val="0"/>
+          <w:numId w:val="1005"/>
+        </w:numPr>
         <w:pStyle w:val="Compact"/>
-        <w:numPr>
-          <w:numId w:val="1005"/>
-          <w:ilvl w:val="0"/>
-        </w:numPr>
-      </w:pPr>
-      <w:r>
-        <w:rPr>
+      </w:pPr>
+      <w:r>
+        <w:rPr>
+          <w:iCs/>
           <w:i/>
         </w:rPr>
         <w:t xml:space="preserve">~ 1/2 page, with summary of the results, some consideration about their relevance, and a perspective (what coul be done next ?)</w:t>
@@ -468,12 +490,12 @@
         </w:pict>
       </w:r>
     </w:p>
+    <w:bookmarkEnd w:id="24"/>
+    <w:bookmarkStart w:id="29" w:name="supplementary-material"/>
     <w:p>
       <w:pPr>
         <w:pStyle w:val="Heading2"/>
       </w:pPr>
-      <w:bookmarkStart w:id="26" w:name="supplementary-material"/>
-      <w:bookmarkEnd w:id="26"/>
       <w:r>
         <w:t xml:space="preserve">Supplementary material</w:t>
       </w:r>
@@ -484,23 +506,24 @@
       </w:pPr>
       <w:r>
         <w:rPr>
+          <w:iCs/>
           <w:i/>
         </w:rPr>
         <w:t xml:space="preserve">An essential issue of scientific activity is tractability (how were the results produced?) and reroducibility (can someone else reproduce the experiment, and get the same results?): the supmat must contain the precise list of all the commands / parameters used to achieve the results.</w:t>
       </w:r>
       <w:r>
         <w:rPr>
+          <w:iCs/>
           <w:i/>
         </w:rPr>
         <w:t xml:space="preserve"> </w:t>
       </w:r>
     </w:p>
+    <w:bookmarkStart w:id="26" w:name="X89dd89a4dcfef436b1db8e9c80458e17feb71e7"/>
     <w:p>
       <w:pPr>
         <w:pStyle w:val="Heading3"/>
       </w:pPr>
-      <w:bookmarkStart w:id="27" w:name="bioinformatics-resources-used-for-this-work"/>
-      <w:bookmarkEnd w:id="27"/>
       <w:r>
         <w:t xml:space="preserve">Bioinformatics resources used for this work</w:t>
       </w:r>
@@ -511,6 +534,7 @@
       </w:pPr>
       <w:r>
         <w:rPr>
+          <w:iCs/>
           <w:i/>
         </w:rPr>
         <w:t xml:space="preserve">The Table below indicates the bioinformatics resources (tools, databases) used for this analysis.</w:t>
@@ -518,22 +542,21 @@
     </w:p>
     <w:tbl>
       <w:tblPr>
-        <w:tblStyle w:val="TableNormal"/>
-        <w:tblW w:type="pct" w:w="0.0"/>
-        <w:tblLook w:firstRow="1"/>
+        <w:tblStyle w:val="Table"/>
+        <w:tblW w:type="auto" w:w="0"/>
+        <w:tblLook w:firstRow="1" w:lastRow="0" w:firstColumn="0" w:lastColumn="0" w:noHBand="0" w:noVBand="0" w:val="0020"/>
       </w:tblPr>
-      <w:tblGrid/>
+      <w:tblGrid>
+        <w:gridCol w:w="2640"/>
+        <w:gridCol w:w="2640"/>
+        <w:gridCol w:w="2640"/>
+      </w:tblGrid>
       <w:tr>
         <w:trPr>
-          <w:cnfStyle w:firstRow="1"/>
+          <w:tblHeader w:val="true"/>
         </w:trPr>
         <w:tc>
-          <w:tcPr>
-            <w:tcBorders>
-              <w:bottom w:val="single"/>
-            </w:tcBorders>
-            <w:vAlign w:val="bottom"/>
-          </w:tcPr>
+          <w:tcPr/>
           <w:p>
             <w:pPr>
               <w:pStyle w:val="Compact"/>
@@ -545,12 +568,7 @@
           </w:p>
         </w:tc>
         <w:tc>
-          <w:tcPr>
-            <w:tcBorders>
-              <w:bottom w:val="single"/>
-            </w:tcBorders>
-            <w:vAlign w:val="bottom"/>
-          </w:tcPr>
+          <w:tcPr/>
           <w:p>
             <w:pPr>
               <w:pStyle w:val="Compact"/>
@@ -562,12 +580,7 @@
           </w:p>
         </w:tc>
         <w:tc>
-          <w:tcPr>
-            <w:tcBorders>
-              <w:bottom w:val="single"/>
-            </w:tcBorders>
-            <w:vAlign w:val="bottom"/>
-          </w:tcPr>
+          <w:tcPr/>
           <w:p>
             <w:pPr>
               <w:pStyle w:val="Compact"/>
@@ -581,6 +594,7 @@
       </w:tr>
       <w:tr>
         <w:tc>
+          <w:tcPr/>
           <w:p>
             <w:pPr>
               <w:pStyle w:val="Compact"/>
@@ -592,6 +606,7 @@
           </w:p>
         </w:tc>
         <w:tc>
+          <w:tcPr/>
           <w:p>
             <w:pPr>
               <w:pStyle w:val="Compact"/>
@@ -603,12 +618,13 @@
           </w:p>
         </w:tc>
         <w:tc>
+          <w:tcPr/>
           <w:p>
             <w:pPr>
               <w:pStyle w:val="Compact"/>
               <w:jc w:val="left"/>
             </w:pPr>
-            <w:hyperlink r:id="rId28">
+            <w:hyperlink r:id="rId25">
               <w:r>
                 <w:rPr>
                   <w:rStyle w:val="Hyperlink"/>
@@ -621,6 +637,7 @@
       </w:tr>
       <w:tr>
         <w:tc>
+          <w:tcPr/>
           <w:p>
             <w:pPr>
               <w:pStyle w:val="Compact"/>
@@ -632,6 +649,7 @@
           </w:p>
         </w:tc>
         <w:tc>
+          <w:tcPr/>
           <w:p>
             <w:pPr>
               <w:pStyle w:val="Compact"/>
@@ -643,6 +661,7 @@
           </w:p>
         </w:tc>
         <w:tc>
+          <w:tcPr/>
           <w:p>
             <w:pPr>
               <w:pStyle w:val="Compact"/>
@@ -655,12 +674,12 @@
         </w:tc>
       </w:tr>
     </w:tbl>
+    <w:bookmarkEnd w:id="26"/>
+    <w:bookmarkStart w:id="27" w:name="data-sources"/>
     <w:p>
       <w:pPr>
         <w:pStyle w:val="Heading3"/>
       </w:pPr>
-      <w:bookmarkStart w:id="29" w:name="data-sources"/>
-      <w:bookmarkEnd w:id="29"/>
       <w:r>
         <w:t xml:space="preserve">Data sources</w:t>
       </w:r>
@@ -671,17 +690,18 @@
       </w:pPr>
       <w:r>
         <w:rPr>
+          <w:iCs/>
           <w:i/>
         </w:rPr>
         <w:t xml:space="preserve">A complete list of the data sources: provide the original IDs of the datasets (e.g. ReMap URL of your Factor, name of the Factor, cell typoe, ID of your peaks, Jaspar ID, Hocomoco ID, …).</w:t>
       </w:r>
     </w:p>
+    <w:bookmarkEnd w:id="27"/>
+    <w:bookmarkStart w:id="28" w:name="complete-list-of-commands-and-parameters"/>
     <w:p>
       <w:pPr>
         <w:pStyle w:val="Heading3"/>
       </w:pPr>
-      <w:bookmarkStart w:id="30" w:name="complete-list-of-commands-and-parameters"/>
-      <w:bookmarkEnd w:id="30"/>
       <w:r>
         <w:t xml:space="preserve">Complete list of commands and parameters</w:t>
       </w:r>
@@ -692,6 +712,7 @@
       </w:pPr>
       <w:r>
         <w:rPr>
+          <w:iCs/>
           <w:i/>
         </w:rPr>
         <w:t xml:space="preserve">Please indicate here the complete list of tools, commands and parameters used to produce the results. In principle this should enable anyone to reproduce your analysis.</w:t>
@@ -704,9 +725,15 @@
         </w:pict>
       </w:r>
     </w:p>
+    <w:bookmarkEnd w:id="28"/>
+    <w:bookmarkEnd w:id="29"/>
     <w:sectPr/>
   </w:body>
 </w:document>
+</file>
+
+<file path=word/comments.xml><?xml version="1.0" encoding="utf-8"?>
+<w:comments xmlns:w="http://schemas.openxmlformats.org/wordprocessingml/2006/main" xmlns:m="http://schemas.openxmlformats.org/officeDocument/2006/math" xmlns:r="http://schemas.openxmlformats.org/officeDocument/2006/relationships" xmlns:o="urn:schemas-microsoft-com:office:office" xmlns:v="urn:schemas-microsoft-com:vml" xmlns:w10="urn:schemas-microsoft-com:office:word" xmlns:a="http://schemas.openxmlformats.org/drawingml/2006/main" xmlns:pic="http://schemas.openxmlformats.org/drawingml/2006/picture" xmlns:wp="http://schemas.openxmlformats.org/drawingml/2006/wordprocessingDrawing"/>
 </file>
 
 <file path=word/footnotes.xml><?xml version="1.0" encoding="utf-8"?>
@@ -730,18 +757,15 @@
 
 <file path=word/numbering.xml><?xml version="1.0" encoding="utf-8"?>
 <w:numbering xmlns:w="http://schemas.openxmlformats.org/wordprocessingml/2006/main">
-  <w:abstractNum w:abstractNumId="0">
-    <w:nsid w:val="e17f69ba"/>
+  <w:abstractNum w:abstractNumId="990">
+    <w:nsid w:val="A990"/>
     <w:multiLevelType w:val="multilevel"/>
     <w:lvl w:ilvl="0">
       <w:numFmt w:val="bullet"/>
       <w:lvlText w:val=" "/>
       <w:lvlJc w:val="left"/>
       <w:pPr>
-        <w:tabs>
-          <w:tab w:val="num" w:pos="0"/>
-        </w:tabs>
-        <w:ind w:left="480" w:hanging="480"/>
+        <w:ind w:left="720" w:hanging="480"/>
       </w:pPr>
     </w:lvl>
     <w:lvl w:ilvl="1">
@@ -749,10 +773,7 @@
       <w:lvlText w:val=" "/>
       <w:lvlJc w:val="left"/>
       <w:pPr>
-        <w:tabs>
-          <w:tab w:val="num" w:pos="720"/>
-        </w:tabs>
-        <w:ind w:left="1200" w:hanging="480"/>
+        <w:ind w:left="1440" w:hanging="480"/>
       </w:pPr>
     </w:lvl>
     <w:lvl w:ilvl="2">
@@ -760,10 +781,7 @@
       <w:lvlText w:val=" "/>
       <w:lvlJc w:val="left"/>
       <w:pPr>
-        <w:tabs>
-          <w:tab w:val="num" w:pos="1440"/>
-        </w:tabs>
-        <w:ind w:left="1920" w:hanging="480"/>
+        <w:ind w:left="2160" w:hanging="480"/>
       </w:pPr>
     </w:lvl>
     <w:lvl w:ilvl="3">
@@ -771,10 +789,7 @@
       <w:lvlText w:val=" "/>
       <w:lvlJc w:val="left"/>
       <w:pPr>
-        <w:tabs>
-          <w:tab w:val="num" w:pos="2160"/>
-        </w:tabs>
-        <w:ind w:left="2640" w:hanging="480"/>
+        <w:ind w:left="2880" w:hanging="480"/>
       </w:pPr>
     </w:lvl>
     <w:lvl w:ilvl="4">
@@ -782,10 +797,7 @@
       <w:lvlText w:val=" "/>
       <w:lvlJc w:val="left"/>
       <w:pPr>
-        <w:tabs>
-          <w:tab w:val="num" w:pos="2880"/>
-        </w:tabs>
-        <w:ind w:left="3360" w:hanging="480"/>
+        <w:ind w:left="3600" w:hanging="480"/>
       </w:pPr>
     </w:lvl>
     <w:lvl w:ilvl="5">
@@ -793,10 +805,7 @@
       <w:lvlText w:val=" "/>
       <w:lvlJc w:val="left"/>
       <w:pPr>
-        <w:tabs>
-          <w:tab w:val="num" w:pos="3600"/>
-        </w:tabs>
-        <w:ind w:left="4080" w:hanging="480"/>
+        <w:ind w:left="4320" w:hanging="480"/>
       </w:pPr>
     </w:lvl>
     <w:lvl w:ilvl="6">
@@ -804,106 +813,35 @@
       <w:lvlText w:val=" "/>
       <w:lvlJc w:val="left"/>
       <w:pPr>
-        <w:tabs>
-          <w:tab w:val="num" w:pos="4320"/>
-        </w:tabs>
-        <w:ind w:left="4800" w:hanging="480"/>
+        <w:ind w:left="5040" w:hanging="480"/>
       </w:pPr>
     </w:lvl>
-  </w:abstractNum>
-  <w:abstractNum w:abstractNumId="990">
-    <w:nsid w:val="6cc8725b"/>
-    <w:multiLevelType w:val="multilevel"/>
-    <w:lvl w:ilvl="0">
+    <w:lvl w:ilvl="7">
       <w:numFmt w:val="bullet"/>
       <w:lvlText w:val=" "/>
       <w:lvlJc w:val="left"/>
       <w:pPr>
-        <w:tabs>
-          <w:tab w:val="num" w:pos="0"/>
-        </w:tabs>
-        <w:ind w:left="480" w:hanging="480"/>
+        <w:ind w:left="5760" w:hanging="480"/>
       </w:pPr>
     </w:lvl>
-    <w:lvl w:ilvl="1">
+    <w:lvl w:ilvl="8">
       <w:numFmt w:val="bullet"/>
       <w:lvlText w:val=" "/>
       <w:lvlJc w:val="left"/>
       <w:pPr>
-        <w:tabs>
-          <w:tab w:val="num" w:pos="720"/>
-        </w:tabs>
-        <w:ind w:left="1200" w:hanging="480"/>
-      </w:pPr>
-    </w:lvl>
-    <w:lvl w:ilvl="2">
-      <w:numFmt w:val="bullet"/>
-      <w:lvlText w:val=" "/>
-      <w:lvlJc w:val="left"/>
-      <w:pPr>
-        <w:tabs>
-          <w:tab w:val="num" w:pos="1440"/>
-        </w:tabs>
-        <w:ind w:left="1920" w:hanging="480"/>
-      </w:pPr>
-    </w:lvl>
-    <w:lvl w:ilvl="3">
-      <w:numFmt w:val="bullet"/>
-      <w:lvlText w:val=" "/>
-      <w:lvlJc w:val="left"/>
-      <w:pPr>
-        <w:tabs>
-          <w:tab w:val="num" w:pos="2160"/>
-        </w:tabs>
-        <w:ind w:left="2640" w:hanging="480"/>
-      </w:pPr>
-    </w:lvl>
-    <w:lvl w:ilvl="4">
-      <w:numFmt w:val="bullet"/>
-      <w:lvlText w:val=" "/>
-      <w:lvlJc w:val="left"/>
-      <w:pPr>
-        <w:tabs>
-          <w:tab w:val="num" w:pos="2880"/>
-        </w:tabs>
-        <w:ind w:left="3360" w:hanging="480"/>
-      </w:pPr>
-    </w:lvl>
-    <w:lvl w:ilvl="5">
-      <w:numFmt w:val="bullet"/>
-      <w:lvlText w:val=" "/>
-      <w:lvlJc w:val="left"/>
-      <w:pPr>
-        <w:tabs>
-          <w:tab w:val="num" w:pos="3600"/>
-        </w:tabs>
-        <w:ind w:left="4080" w:hanging="480"/>
-      </w:pPr>
-    </w:lvl>
-    <w:lvl w:ilvl="6">
-      <w:numFmt w:val="bullet"/>
-      <w:lvlText w:val=" "/>
-      <w:lvlJc w:val="left"/>
-      <w:pPr>
-        <w:tabs>
-          <w:tab w:val="num" w:pos="4320"/>
-        </w:tabs>
-        <w:ind w:left="4800" w:hanging="480"/>
+        <w:ind w:left="6480" w:hanging="480"/>
       </w:pPr>
     </w:lvl>
   </w:abstractNum>
   <w:abstractNum w:abstractNumId="991">
-    <w:nsid w:val="5c855305"/>
+    <w:nsid w:val="A991"/>
     <w:multiLevelType w:val="multilevel"/>
     <w:lvl w:ilvl="0">
       <w:numFmt w:val="bullet"/>
       <w:lvlText w:val="•"/>
       <w:lvlJc w:val="left"/>
       <w:pPr>
-        <w:tabs>
-          <w:tab w:val="num" w:pos="0"/>
-        </w:tabs>
-        <w:ind w:left="480" w:hanging="480"/>
+        <w:ind w:left="720" w:hanging="480"/>
       </w:pPr>
     </w:lvl>
     <w:lvl w:ilvl="1">
@@ -911,10 +849,7 @@
       <w:lvlText w:val="–"/>
       <w:lvlJc w:val="left"/>
       <w:pPr>
-        <w:tabs>
-          <w:tab w:val="num" w:pos="720"/>
-        </w:tabs>
-        <w:ind w:left="1200" w:hanging="480"/>
+        <w:ind w:left="1440" w:hanging="480"/>
       </w:pPr>
     </w:lvl>
     <w:lvl w:ilvl="2">
@@ -922,10 +857,7 @@
       <w:lvlText w:val="•"/>
       <w:lvlJc w:val="left"/>
       <w:pPr>
-        <w:tabs>
-          <w:tab w:val="num" w:pos="1440"/>
-        </w:tabs>
-        <w:ind w:left="1920" w:hanging="480"/>
+        <w:ind w:left="2160" w:hanging="480"/>
       </w:pPr>
     </w:lvl>
     <w:lvl w:ilvl="3">
@@ -933,10 +865,7 @@
       <w:lvlText w:val="–"/>
       <w:lvlJc w:val="left"/>
       <w:pPr>
-        <w:tabs>
-          <w:tab w:val="num" w:pos="2160"/>
-        </w:tabs>
-        <w:ind w:left="2640" w:hanging="480"/>
+        <w:ind w:left="2880" w:hanging="480"/>
       </w:pPr>
     </w:lvl>
     <w:lvl w:ilvl="4">
@@ -944,10 +873,7 @@
       <w:lvlText w:val="•"/>
       <w:lvlJc w:val="left"/>
       <w:pPr>
-        <w:tabs>
-          <w:tab w:val="num" w:pos="2880"/>
-        </w:tabs>
-        <w:ind w:left="3360" w:hanging="480"/>
+        <w:ind w:left="3600" w:hanging="480"/>
       </w:pPr>
     </w:lvl>
     <w:lvl w:ilvl="5">
@@ -955,10 +881,7 @@
       <w:lvlText w:val="–"/>
       <w:lvlJc w:val="left"/>
       <w:pPr>
-        <w:tabs>
-          <w:tab w:val="num" w:pos="3600"/>
-        </w:tabs>
-        <w:ind w:left="4080" w:hanging="480"/>
+        <w:ind w:left="4320" w:hanging="480"/>
       </w:pPr>
     </w:lvl>
     <w:lvl w:ilvl="6">
@@ -966,16 +889,26 @@
       <w:lvlText w:val="•"/>
       <w:lvlJc w:val="left"/>
       <w:pPr>
-        <w:tabs>
-          <w:tab w:val="num" w:pos="4320"/>
-        </w:tabs>
-        <w:ind w:left="4800" w:hanging="480"/>
+        <w:ind w:left="5040" w:hanging="480"/>
+      </w:pPr>
+    </w:lvl>
+    <w:lvl w:ilvl="7">
+      <w:numFmt w:val="bullet"/>
+      <w:lvlText w:val="–"/>
+      <w:lvlJc w:val="left"/>
+      <w:pPr>
+        <w:ind w:left="5760" w:hanging="480"/>
+      </w:pPr>
+    </w:lvl>
+    <w:lvl w:ilvl="8">
+      <w:numFmt w:val="bullet"/>
+      <w:lvlText w:val="•"/>
+      <w:lvlJc w:val="left"/>
+      <w:pPr>
+        <w:ind w:left="6480" w:hanging="480"/>
       </w:pPr>
     </w:lvl>
   </w:abstractNum>
-  <w:num w:numId="1">
-    <w:abstractNumId w:val="0"/>
-  </w:num>
   <w:num w:numId="1000">
     <w:abstractNumId w:val="990"/>
   </w:num>
@@ -1002,10 +935,10 @@
   <w:docDefaults>
     <w:rPrDefault>
       <w:rPr>
-        <w:rFonts w:asciiTheme="minorHAnsi" w:eastAsiaTheme="minorHAnsi" w:hAnsiTheme="minorHAnsi" w:cstheme="minorBidi"/>
+        <w:rFonts w:asciiTheme="minorHAnsi" w:cstheme="minorBidi" w:eastAsiaTheme="minorHAnsi" w:hAnsiTheme="minorHAnsi"/>
         <w:sz w:val="24"/>
         <w:szCs w:val="24"/>
-        <w:lang w:val="en-US" w:eastAsia="en-US" w:bidi="ar-SA"/>
+        <w:lang w:bidi="ar-SA" w:eastAsia="en-US" w:val="en-US"/>
       </w:rPr>
     </w:rPrDefault>
     <w:pPrDefault>
@@ -1014,35 +947,35 @@
       </w:pPr>
     </w:pPrDefault>
   </w:docDefaults>
-  <w:latentStyles w:defLockedState="0" w:defUIPriority="0" w:defSemiHidden="0" w:defUnhideWhenUsed="0" w:defQFormat="0" w:count="276"/>
-  <w:style w:type="paragraph" w:default="1" w:styleId="Normal">
+  <w:latentStyles w:count="276" w:defLockedState="0" w:defQFormat="0" w:defSemiHidden="0" w:defUIPriority="0" w:defUnhideWhenUsed="0"/>
+  <w:style w:default="1" w:styleId="Normal" w:type="paragraph">
     <w:name w:val="Normal"/>
     <w:qFormat/>
   </w:style>
-  <w:style w:type="paragraph" w:styleId="BodyText">
+  <w:style w:styleId="BodyText" w:type="paragraph">
     <w:name w:val="Body Text"/>
     <w:basedOn w:val="Normal"/>
     <w:link w:val="BodyTextChar"/>
     <w:pPr>
-      <w:spacing w:before="180" w:after="180"/>
-    </w:pPr>
-    <w:qFormat/>
-  </w:style>
-  <w:style w:type="paragraph" w:customStyle="1" w:styleId="FirstParagraph">
+      <w:spacing w:after="180" w:before="180"/>
+    </w:pPr>
+    <w:qFormat/>
+  </w:style>
+  <w:style w:customStyle="1" w:styleId="FirstParagraph" w:type="paragraph">
     <w:name w:val="First Paragraph"/>
     <w:basedOn w:val="BodyText"/>
     <w:next w:val="BodyText"/>
     <w:qFormat/>
   </w:style>
-  <w:style w:type="paragraph" w:customStyle="1" w:styleId="Compact">
+  <w:style w:customStyle="1" w:styleId="Compact" w:type="paragraph">
     <w:name w:val="Compact"/>
     <w:basedOn w:val="BodyText"/>
     <w:qFormat/>
     <w:pPr>
-      <w:spacing w:before="36" w:after="36"/>
-    </w:pPr>
-  </w:style>
-  <w:style w:type="paragraph" w:styleId="Title">
+      <w:spacing w:after="36" w:before="36"/>
+    </w:pPr>
+  </w:style>
+  <w:style w:styleId="Title" w:type="paragraph">
     <w:name w:val="Title"/>
     <w:basedOn w:val="Normal"/>
     <w:next w:val="BodyText"/>
@@ -1050,19 +983,19 @@
     <w:pPr>
       <w:keepNext/>
       <w:keepLines/>
-      <w:spacing w:before="480" w:after="240"/>
+      <w:spacing w:after="240" w:before="480"/>
       <w:jc w:val="center"/>
     </w:pPr>
     <w:rPr>
-      <w:rFonts w:asciiTheme="majorHAnsi" w:eastAsiaTheme="majorEastAsia" w:hAnsiTheme="majorHAnsi" w:cstheme="majorBidi"/>
+      <w:rFonts w:asciiTheme="majorHAnsi" w:cstheme="majorBidi" w:eastAsiaTheme="majorEastAsia" w:hAnsiTheme="majorHAnsi"/>
       <w:b/>
       <w:bCs/>
-      <w:color w:val="345A8A" w:themeColor="accent1" w:themeShade="B5"/>
+      <w:color w:themeColor="accent1" w:themeShade="B5" w:val="345A8A"/>
       <w:sz w:val="36"/>
       <w:szCs w:val="36"/>
     </w:rPr>
   </w:style>
-  <w:style w:type="paragraph" w:styleId="Subtitle">
+  <w:style w:styleId="Subtitle" w:type="paragraph">
     <w:name w:val="Subtitle"/>
     <w:basedOn w:val="Title"/>
     <w:next w:val="BodyText"/>
@@ -1070,7 +1003,7 @@
     <w:pPr>
       <w:keepNext/>
       <w:keepLines/>
-      <w:spacing w:before="240" w:after="240"/>
+      <w:spacing w:after="240" w:before="240"/>
       <w:jc w:val="center"/>
     </w:pPr>
     <w:rPr>
@@ -1078,7 +1011,7 @@
       <w:szCs w:val="30"/>
     </w:rPr>
   </w:style>
-  <w:style w:type="paragraph" w:customStyle="1" w:styleId="Author">
+  <w:style w:customStyle="1" w:styleId="Author" w:type="paragraph">
     <w:name w:val="Author"/>
     <w:next w:val="BodyText"/>
     <w:qFormat/>
@@ -1088,7 +1021,7 @@
       <w:jc w:val="center"/>
     </w:pPr>
   </w:style>
-  <w:style w:type="paragraph" w:styleId="Date">
+  <w:style w:styleId="Date" w:type="paragraph">
     <w:name w:val="Date"/>
     <w:next w:val="BodyText"/>
     <w:qFormat/>
@@ -1098,7 +1031,7 @@
       <w:jc w:val="center"/>
     </w:pPr>
   </w:style>
-  <w:style w:type="paragraph" w:customStyle="1" w:styleId="Abstract">
+  <w:style w:customStyle="1" w:styleId="Abstract" w:type="paragraph">
     <w:name w:val="Abstract"/>
     <w:basedOn w:val="Normal"/>
     <w:next w:val="BodyText"/>
@@ -1106,14 +1039,14 @@
     <w:pPr>
       <w:keepNext/>
       <w:keepLines/>
-      <w:spacing w:before="300" w:after="300"/>
+      <w:spacing w:after="300" w:before="300"/>
     </w:pPr>
     <w:rPr>
       <w:sz w:val="20"/>
       <w:szCs w:val="20"/>
     </w:rPr>
   </w:style>
-  <w:style w:type="paragraph" w:styleId="Bibliography">
+  <w:style w:styleId="Bibliography" w:type="paragraph">
     <w:name w:val="Bibliography"/>
     <w:basedOn w:val="Normal"/>
     <w:next w:val="Bibliography"/>
@@ -1121,7 +1054,7 @@
     <w:pPr/>
     <w:rPr/>
   </w:style>
-  <w:style w:type="paragraph" w:styleId="Heading1">
+  <w:style w:styleId="Heading1" w:type="paragraph">
     <w:name w:val="Heading 1"/>
     <w:basedOn w:val="Normal"/>
     <w:next w:val="BodyText"/>
@@ -1130,19 +1063,19 @@
     <w:pPr>
       <w:keepNext/>
       <w:keepLines/>
-      <w:spacing w:before="480" w:after="0"/>
+      <w:spacing w:after="0" w:before="480"/>
       <w:outlineLvl w:val="0"/>
     </w:pPr>
     <w:rPr>
-      <w:rFonts w:asciiTheme="majorHAnsi" w:eastAsiaTheme="majorEastAsia" w:hAnsiTheme="majorHAnsi" w:cstheme="majorBidi"/>
+      <w:rFonts w:asciiTheme="majorHAnsi" w:cstheme="majorBidi" w:eastAsiaTheme="majorEastAsia" w:hAnsiTheme="majorHAnsi"/>
       <w:b/>
       <w:bCs/>
-      <w:color w:val="345A8A" w:themeColor="accent1" w:themeShade="B5"/>
+      <w:color w:themeColor="accent1" w:val="4F81BD"/>
       <w:sz w:val="32"/>
       <w:szCs w:val="32"/>
     </w:rPr>
   </w:style>
-  <w:style w:type="paragraph" w:styleId="Heading2">
+  <w:style w:styleId="Heading2" w:type="paragraph">
     <w:name w:val="Heading 2"/>
     <w:basedOn w:val="Normal"/>
     <w:next w:val="BodyText"/>
@@ -1152,19 +1085,19 @@
     <w:pPr>
       <w:keepNext/>
       <w:keepLines/>
-      <w:spacing w:before="200" w:after="0"/>
+      <w:spacing w:after="0" w:before="200"/>
       <w:outlineLvl w:val="1"/>
     </w:pPr>
     <w:rPr>
-      <w:rFonts w:asciiTheme="majorHAnsi" w:eastAsiaTheme="majorEastAsia" w:hAnsiTheme="majorHAnsi" w:cstheme="majorBidi"/>
+      <w:rFonts w:asciiTheme="majorHAnsi" w:cstheme="majorBidi" w:eastAsiaTheme="majorEastAsia" w:hAnsiTheme="majorHAnsi"/>
       <w:b/>
       <w:bCs/>
-      <w:color w:val="4F81BD" w:themeColor="accent1"/>
-      <w:sz w:val="32"/>
-      <w:szCs w:val="32"/>
-    </w:rPr>
-  </w:style>
-  <w:style w:type="paragraph" w:styleId="Heading3">
+      <w:color w:themeColor="accent1" w:val="4F81BD"/>
+      <w:sz w:val="28"/>
+      <w:szCs w:val="28"/>
+    </w:rPr>
+  </w:style>
+  <w:style w:styleId="Heading3" w:type="paragraph">
     <w:name w:val="Heading 3"/>
     <w:basedOn w:val="Normal"/>
     <w:next w:val="BodyText"/>
@@ -1174,19 +1107,19 @@
     <w:pPr>
       <w:keepNext/>
       <w:keepLines/>
-      <w:spacing w:before="200" w:after="0"/>
+      <w:spacing w:after="0" w:before="200"/>
       <w:outlineLvl w:val="2"/>
     </w:pPr>
     <w:rPr>
-      <w:rFonts w:asciiTheme="majorHAnsi" w:eastAsiaTheme="majorEastAsia" w:hAnsiTheme="majorHAnsi" w:cstheme="majorBidi"/>
+      <w:rFonts w:asciiTheme="majorHAnsi" w:cstheme="majorBidi" w:eastAsiaTheme="majorEastAsia" w:hAnsiTheme="majorHAnsi"/>
       <w:b/>
       <w:bCs/>
-      <w:color w:val="4F81BD" w:themeColor="accent1"/>
-      <w:sz w:val="28"/>
-      <w:szCs w:val="28"/>
-    </w:rPr>
-  </w:style>
-  <w:style w:type="paragraph" w:styleId="Heading4">
+      <w:color w:themeColor="accent1" w:val="4F81BD"/>
+      <w:sz w:val="24"/>
+      <w:szCs w:val="24"/>
+    </w:rPr>
+  </w:style>
+  <w:style w:styleId="Heading4" w:type="paragraph">
     <w:name w:val="Heading 4"/>
     <w:basedOn w:val="Normal"/>
     <w:next w:val="BodyText"/>
@@ -1196,19 +1129,19 @@
     <w:pPr>
       <w:keepNext/>
       <w:keepLines/>
-      <w:spacing w:before="200" w:after="0"/>
+      <w:spacing w:after="0" w:before="200"/>
       <w:outlineLvl w:val="3"/>
     </w:pPr>
     <w:rPr>
-      <w:rFonts w:asciiTheme="majorHAnsi" w:eastAsiaTheme="majorEastAsia" w:hAnsiTheme="majorHAnsi" w:cstheme="majorBidi"/>
-      <w:b/>
+      <w:rFonts w:asciiTheme="majorHAnsi" w:cstheme="majorBidi" w:eastAsiaTheme="majorEastAsia" w:hAnsiTheme="majorHAnsi"/>
+      <w:i/>
       <w:bCs/>
-      <w:color w:val="4F81BD" w:themeColor="accent1"/>
+      <w:color w:themeColor="accent1" w:val="4F81BD"/>
       <w:sz w:val="24"/>
       <w:szCs w:val="24"/>
     </w:rPr>
   </w:style>
-  <w:style w:type="paragraph" w:styleId="Heading5">
+  <w:style w:styleId="Heading5" w:type="paragraph">
     <w:name w:val="Heading 5"/>
     <w:basedOn w:val="Normal"/>
     <w:next w:val="BodyText"/>
@@ -1218,19 +1151,18 @@
     <w:pPr>
       <w:keepNext/>
       <w:keepLines/>
-      <w:spacing w:before="200" w:after="0"/>
+      <w:spacing w:after="0" w:before="200"/>
       <w:outlineLvl w:val="4"/>
     </w:pPr>
     <w:rPr>
-      <w:rFonts w:asciiTheme="majorHAnsi" w:eastAsiaTheme="majorEastAsia" w:hAnsiTheme="majorHAnsi" w:cstheme="majorBidi"/>
-      <w:i/>
+      <w:rFonts w:asciiTheme="majorHAnsi" w:cstheme="majorBidi" w:eastAsiaTheme="majorEastAsia" w:hAnsiTheme="majorHAnsi"/>
       <w:iCs/>
-      <w:color w:val="4F81BD" w:themeColor="accent1"/>
+      <w:color w:themeColor="accent1" w:val="4F81BD"/>
       <w:sz w:val="24"/>
       <w:szCs w:val="24"/>
     </w:rPr>
   </w:style>
-  <w:style w:type="paragraph" w:styleId="Heading6">
+  <w:style w:styleId="Heading6" w:type="paragraph">
     <w:name w:val="Heading 6"/>
     <w:basedOn w:val="Normal"/>
     <w:next w:val="BodyText"/>
@@ -1240,17 +1172,77 @@
     <w:pPr>
       <w:keepNext/>
       <w:keepLines/>
-      <w:spacing w:before="200" w:after="0"/>
+      <w:spacing w:after="0" w:before="200"/>
       <w:outlineLvl w:val="5"/>
     </w:pPr>
     <w:rPr>
-      <w:rFonts w:asciiTheme="majorHAnsi" w:eastAsiaTheme="majorEastAsia" w:hAnsiTheme="majorHAnsi" w:cstheme="majorBidi"/>
-      <w:color w:val="4F81BD" w:themeColor="accent1"/>
+      <w:rFonts w:asciiTheme="majorHAnsi" w:cstheme="majorBidi" w:eastAsiaTheme="majorEastAsia" w:hAnsiTheme="majorHAnsi"/>
+      <w:color w:themeColor="accent1" w:val="4F81BD"/>
       <w:sz w:val="24"/>
       <w:szCs w:val="24"/>
     </w:rPr>
   </w:style>
-  <w:style w:type="paragraph" w:styleId="BlockText">
+  <w:style w:styleId="Heading7" w:type="paragraph">
+    <w:name w:val="Heading 7"/>
+    <w:basedOn w:val="Normal"/>
+    <w:next w:val="BodyText"/>
+    <w:uiPriority w:val="9"/>
+    <w:unhideWhenUsed/>
+    <w:qFormat/>
+    <w:pPr>
+      <w:keepNext/>
+      <w:keepLines/>
+      <w:spacing w:after="0" w:before="200"/>
+      <w:outlineLvl w:val="6"/>
+    </w:pPr>
+    <w:rPr>
+      <w:rFonts w:asciiTheme="majorHAnsi" w:cstheme="majorBidi" w:eastAsiaTheme="majorEastAsia" w:hAnsiTheme="majorHAnsi"/>
+      <w:color w:themeColor="accent1" w:val="4F81BD"/>
+      <w:sz w:val="24"/>
+      <w:szCs w:val="24"/>
+    </w:rPr>
+  </w:style>
+  <w:style w:styleId="Heading8" w:type="paragraph">
+    <w:name w:val="Heading 8"/>
+    <w:basedOn w:val="Normal"/>
+    <w:next w:val="BodyText"/>
+    <w:uiPriority w:val="9"/>
+    <w:unhideWhenUsed/>
+    <w:qFormat/>
+    <w:pPr>
+      <w:keepNext/>
+      <w:keepLines/>
+      <w:spacing w:after="0" w:before="200"/>
+      <w:outlineLvl w:val="7"/>
+    </w:pPr>
+    <w:rPr>
+      <w:rFonts w:asciiTheme="majorHAnsi" w:cstheme="majorBidi" w:eastAsiaTheme="majorEastAsia" w:hAnsiTheme="majorHAnsi"/>
+      <w:color w:themeColor="accent1" w:val="4F81BD"/>
+      <w:sz w:val="24"/>
+      <w:szCs w:val="24"/>
+    </w:rPr>
+  </w:style>
+  <w:style w:styleId="Heading9" w:type="paragraph">
+    <w:name w:val="Heading 9"/>
+    <w:basedOn w:val="Normal"/>
+    <w:next w:val="BodyText"/>
+    <w:uiPriority w:val="9"/>
+    <w:unhideWhenUsed/>
+    <w:qFormat/>
+    <w:pPr>
+      <w:keepNext/>
+      <w:keepLines/>
+      <w:spacing w:after="0" w:before="200"/>
+      <w:outlineLvl w:val="8"/>
+    </w:pPr>
+    <w:rPr>
+      <w:rFonts w:asciiTheme="majorHAnsi" w:cstheme="majorBidi" w:eastAsiaTheme="majorEastAsia" w:hAnsiTheme="majorHAnsi"/>
+      <w:color w:themeColor="accent1" w:val="4F81BD"/>
+      <w:sz w:val="24"/>
+      <w:szCs w:val="24"/>
+    </w:rPr>
+  </w:style>
+  <w:style w:styleId="BlockText" w:type="paragraph">
     <w:name w:val="Block Text"/>
     <w:basedOn w:val="BodyText"/>
     <w:next w:val="BodyText"/>
@@ -1258,17 +1250,11 @@
     <w:unhideWhenUsed/>
     <w:qFormat/>
     <w:pPr>
-      <w:spacing w:before="100" w:after="100"/>
-      <w:ind w:firstLine="0"/>
-    </w:pPr>
-    <w:rPr>
-      <w:rFonts w:asciiTheme="majorHAnsi" w:eastAsiaTheme="majorEastAsia" w:hAnsiTheme="majorHAnsi" w:cstheme="majorBidi"/>
-      <w:bCs/>
-      <w:sz w:val="20"/>
-      <w:szCs w:val="20"/>
-    </w:rPr>
-  </w:style>
-  <w:style w:type="paragraph" w:styleId="FootnoteText">
+      <w:spacing w:after="100" w:before="100"/>
+      <w:ind w:firstLine="0" w:left="480" w:right="480"/>
+    </w:pPr>
+  </w:style>
+  <w:style w:styleId="FootnoteText" w:type="paragraph">
     <w:name w:val="Footnote Text"/>
     <w:basedOn w:val="Normal"/>
     <w:next w:val="FootnoteText"/>
@@ -1276,27 +1262,43 @@
     <w:unhideWhenUsed/>
     <w:qFormat/>
   </w:style>
-  <w:style w:type="character" w:default="1" w:styleId="DefaultParagraphFont">
+  <w:style w:default="1" w:styleId="DefaultParagraphFont" w:type="character">
     <w:name w:val="Default Paragraph Font"/>
     <w:semiHidden/>
     <w:unhideWhenUsed/>
   </w:style>
-  <w:style w:type="table" w:default="1" w:styleId="TableNormal">
-    <w:name w:val="Normal Table"/>
+  <w:style w:default="1" w:styleId="Table" w:type="table">
+    <w:name w:val="Table"/>
+    <w:basedOn w:val="TableNormal"/>
     <w:semiHidden/>
     <w:unhideWhenUsed/>
     <w:qFormat/>
     <w:tblPr>
-      <w:tblInd w:w="0" w:type="dxa"/>
+      <w:tblInd w:type="dxa" w:w="0"/>
       <w:tblCellMar>
-        <w:top w:w="0" w:type="dxa"/>
-        <w:left w:w="108" w:type="dxa"/>
-        <w:bottom w:w="0" w:type="dxa"/>
-        <w:right w:w="108" w:type="dxa"/>
+        <w:top w:type="dxa" w:w="0"/>
+        <w:left w:type="dxa" w:w="108"/>
+        <w:bottom w:type="dxa" w:w="0"/>
+        <w:right w:type="dxa" w:w="108"/>
       </w:tblCellMar>
     </w:tblPr>
-  </w:style>
-  <w:style w:type="paragraph" w:customStyle="1" w:styleId="DefinitionTerm">
+    <w:tblStylePr w:type="firstRow">
+      <w:tblPr>
+        <w:jc w:val="left"/>
+        <w:tblInd w:type="dxa" w:w="0"/>
+      </w:tblPr>
+      <w:trPr>
+        <w:jc w:val="left"/>
+      </w:trPr>
+      <w:tcPr>
+        <w:vAlign w:val="bottom"/>
+        <w:tcBorders>
+          <w:bottom w:val="single"/>
+        </w:tcBorders>
+      </w:tcPr>
+    </w:tblStylePr>
+  </w:style>
+  <w:style w:customStyle="1" w:styleId="DefinitionTerm" w:type="paragraph">
     <w:name w:val="Definition Term"/>
     <w:basedOn w:val="Normal"/>
     <w:next w:val="Definition"/>
@@ -1309,49 +1311,49 @@
       <w:b/>
     </w:rPr>
   </w:style>
-  <w:style w:type="paragraph" w:customStyle="1" w:styleId="Definition">
+  <w:style w:customStyle="1" w:styleId="Definition" w:type="paragraph">
     <w:name w:val="Definition"/>
     <w:basedOn w:val="Normal"/>
   </w:style>
-  <w:style w:type="paragraph" w:styleId="Caption">
+  <w:style w:styleId="Caption" w:type="paragraph">
     <w:name w:val="Caption"/>
     <w:basedOn w:val="Normal"/>
     <w:link w:val="BodyTextChar"/>
     <w:pPr>
-      <w:spacing w:before="0" w:after="120"/>
+      <w:spacing w:after="120" w:before="0"/>
     </w:pPr>
     <w:rPr>
       <w:i/>
     </w:rPr>
   </w:style>
-  <w:style w:type="paragraph" w:customStyle="1" w:styleId="TableCaption">
+  <w:style w:customStyle="1" w:styleId="TableCaption" w:type="paragraph">
     <w:name w:val="Table Caption"/>
     <w:basedOn w:val="Caption"/>
     <w:pPr>
       <w:keepNext/>
     </w:pPr>
   </w:style>
-  <w:style w:type="paragraph" w:customStyle="1" w:styleId="ImageCaption">
+  <w:style w:customStyle="1" w:styleId="ImageCaption" w:type="paragraph">
     <w:name w:val="Image Caption"/>
     <w:basedOn w:val="Caption"/>
   </w:style>
-  <w:style w:type="paragraph" w:customStyle="1" w:styleId="Figure">
+  <w:style w:customStyle="1" w:styleId="Figure" w:type="paragraph">
     <w:name w:val="Figure"/>
     <w:basedOn w:val="Normal"/>
   </w:style>
-  <w:style w:type="paragraph" w:customStyle="1" w:styleId="FigureWithCaption">
-    <w:name w:val="Figure with Caption"/>
+  <w:style w:customStyle="1" w:styleId="CaptionedFigure" w:type="paragraph">
+    <w:name w:val="Captioned Figure"/>
     <w:basedOn w:val="Figure"/>
     <w:pPr>
       <w:keepNext/>
     </w:pPr>
   </w:style>
-  <w:style w:type="character" w:customStyle="1" w:styleId="BodyTextChar">
+  <w:style w:customStyle="1" w:styleId="BodyTextChar" w:type="character">
     <w:name w:val="Body Text Char"/>
     <w:basedOn w:val="DefaultParagraphFont"/>
     <w:link w:val="BodyText"/>
   </w:style>
-  <w:style w:type="character" w:customStyle="1" w:styleId="VerbatimChar">
+  <w:style w:customStyle="1" w:styleId="VerbatimChar" w:type="character">
     <w:name w:val="Verbatim Char"/>
     <w:basedOn w:val="BodyTextChar"/>
     <w:rPr>
@@ -1359,21 +1361,25 @@
       <w:sz w:val="22"/>
     </w:rPr>
   </w:style>
-  <w:style w:type="character" w:styleId="FootnoteReference">
+  <w:style w:customStyle="1" w:styleId="SectionNumber" w:type="character">
+    <w:name w:val="Section Number"/>
+    <w:basedOn w:val="BodyTextChar"/>
+  </w:style>
+  <w:style w:styleId="FootnoteReference" w:type="character">
     <w:name w:val="Footnote Reference"/>
     <w:basedOn w:val="BodyTextChar"/>
     <w:rPr>
       <w:vertAlign w:val="superscript"/>
     </w:rPr>
   </w:style>
-  <w:style w:type="character" w:styleId="Hyperlink">
+  <w:style w:styleId="Hyperlink" w:type="character">
     <w:name w:val="Hyperlink"/>
     <w:basedOn w:val="BodyTextChar"/>
     <w:rPr>
-      <w:color w:val="4F81BD" w:themeColor="accent1"/>
-    </w:rPr>
-  </w:style>
-  <w:style w:type="paragraph" w:styleId="TOCHeading">
+      <w:color w:themeColor="accent1" w:val="4F81BD"/>
+    </w:rPr>
+  </w:style>
+  <w:style w:styleId="TOCHeading" w:type="paragraph">
     <w:name w:val="TOC Heading"/>
     <w:basedOn w:val="Heading1"/>
     <w:next w:val="BodyText"/>
@@ -1385,10 +1391,10 @@
       <w:outlineLvl w:val="9"/>
     </w:pPr>
     <w:rPr>
-      <w:rFonts w:asciiTheme="majorHAnsi" w:eastAsiaTheme="majorEastAsia" w:hAnsiTheme="majorHAnsi" w:cstheme="majorBidi"/>
+      <w:rFonts w:asciiTheme="majorHAnsi" w:cstheme="majorBidi" w:eastAsiaTheme="majorEastAsia" w:hAnsiTheme="majorHAnsi"/>
       <w:b w:val="0"/>
       <w:bCs w:val="0"/>
-      <w:color w:val="365F91" w:themeColor="accent1" w:themeShade="BF"/>
+      <w:color w:themeColor="accent1" w:themeShade="BF" w:val="365F91"/>
     </w:rPr>
   </w:style>
   <w:style w:type="paragraph" w:customStyle="1" w:styleId="SourceCode">

</xml_diff>

<commit_message>
updated template for report file
</commit_message>
<xml_diff>
--- a/practicals/chip-seq_analysis/LASTNAME_Firstname_chip-seq_analysis_report.docx
+++ b/practicals/chip-seq_analysis/LASTNAME_Firstname_chip-seq_analysis_report.docx
@@ -87,7 +87,7 @@
         <w:t xml:space="preserve"> </w:t>
       </w:r>
       <w:r>
-        <w:t xml:space="preserve">2022</w:t>
+        <w:t xml:space="preserve">2024</w:t>
       </w:r>
     </w:p>
     <w:p>
@@ -109,7 +109,7 @@
         <w:pStyle w:val="Date"/>
       </w:pPr>
       <w:r>
-        <w:t xml:space="preserve">2022-02-11</w:t>
+        <w:t xml:space="preserve">2024-03-01</w:t>
       </w:r>
     </w:p>
     <w:bookmarkStart w:id="20" w:name="instructions"/>
@@ -545,6 +545,7 @@
         <w:tblStyle w:val="Table"/>
         <w:tblW w:type="auto" w:w="0"/>
         <w:tblLook w:firstRow="1" w:lastRow="0" w:firstColumn="0" w:lastColumn="0" w:noHBand="0" w:noVBand="0" w:val="0020"/>
+        <w:jc w:val="start"/>
       </w:tblPr>
       <w:tblGrid>
         <w:gridCol w:w="2640"/>
@@ -1451,7 +1452,7 @@
     <w:name w:val="ConstantTok"/>
     <w:basedOn w:val="VerbatimChar"/>
     <w:rPr>
-      <w:color w:val="000000"/>
+      <w:color w:val="8f5902"/>
       <w:shd w:val="clear" w:fill="f8f8f8"/>
     </w:rPr>
   </w:style>
@@ -1467,8 +1468,9 @@
     <w:name w:val="SpecialCharTok"/>
     <w:basedOn w:val="VerbatimChar"/>
     <w:rPr>
-      <w:color w:val="000000"/>
-      <w:shd w:val="clear" w:fill="f8f8f8"/>
+      <w:color w:val="ce5c00"/>
+      <w:shd w:val="clear" w:fill="f8f8f8"/>
+      <w:b/>
     </w:rPr>
   </w:style>
   <w:style w:type="character" w:customStyle="1" w:styleId="StringTok">
@@ -1553,8 +1555,9 @@
     <w:name w:val="FunctionTok"/>
     <w:basedOn w:val="VerbatimChar"/>
     <w:rPr>
-      <w:color w:val="000000"/>
-      <w:shd w:val="clear" w:fill="f8f8f8"/>
+      <w:color w:val="204a87"/>
+      <w:shd w:val="clear" w:fill="f8f8f8"/>
+      <w:b/>
     </w:rPr>
   </w:style>
   <w:style w:type="character" w:customStyle="1" w:styleId="VariableTok">
@@ -1610,7 +1613,7 @@
     <w:name w:val="AttributeTok"/>
     <w:basedOn w:val="VerbatimChar"/>
     <w:rPr>
-      <w:color w:val="c4a000"/>
+      <w:color w:val="204a87"/>
       <w:shd w:val="clear" w:fill="f8f8f8"/>
     </w:rPr>
   </w:style>

</xml_diff>